<commit_message>
eod tues jan 28
</commit_message>
<xml_diff>
--- a/project/eve_project_write_up.docx
+++ b/project/eve_project_write_up.docx
@@ -197,10 +197,21 @@
         <w:t>observations taken in the boundary layer by atmospheric soundings</w:t>
       </w:r>
       <w:r>
-        <w:t xml:space="preserve"> (sondes)</w:t>
+        <w:t xml:space="preserve"> (</w:t>
+      </w:r>
+      <w:proofErr w:type="spellStart"/>
+      <w:r>
+        <w:t>sondes</w:t>
+      </w:r>
+      <w:proofErr w:type="spellEnd"/>
+      <w:r>
+        <w:t>)</w:t>
       </w:r>
       <w:r>
         <w:t xml:space="preserve">. </w:t>
+      </w:r>
+      <w:r>
+        <w:t xml:space="preserve">In particular I compare potential temperature predictions under different atmospheric stability conditions for different times of day. </w:t>
       </w:r>
     </w:p>
     <w:p>
@@ -376,6 +387,29 @@
     <w:p>
       <w:pPr>
         <w:jc w:val="both"/>
+      </w:pPr>
+      <w:r>
+        <w:t xml:space="preserve">For </w:t>
+      </w:r>
+      <w:r>
+        <w:t>this study I use</w:t>
+      </w:r>
+      <w:r>
+        <w:t xml:space="preserve"> the</w:t>
+      </w:r>
+      <w:r>
+        <w:t xml:space="preserve"> potential temperature</w:t>
+      </w:r>
+      <w:r>
+        <w:t xml:space="preserve"> variable</w:t>
+      </w:r>
+      <w:r>
+        <w:t xml:space="preserve"> to compare the results of model output to observations. </w:t>
+      </w:r>
+    </w:p>
+    <w:p>
+      <w:pPr>
+        <w:jc w:val="both"/>
         <w:rPr>
           <w:b/>
         </w:rPr>
@@ -465,7 +499,15 @@
         <w:t xml:space="preserve">: the </w:t>
       </w:r>
       <w:r>
-        <w:t>Global Environmental Multiscale Model</w:t>
+        <w:t xml:space="preserve">Global Environmental </w:t>
+      </w:r>
+      <w:proofErr w:type="spellStart"/>
+      <w:r>
+        <w:t>Multiscale</w:t>
+      </w:r>
+      <w:proofErr w:type="spellEnd"/>
+      <w:r>
+        <w:t xml:space="preserve"> Model</w:t>
       </w:r>
       <w:r>
         <w:t xml:space="preserve"> (GEM)</w:t>
@@ -1139,7 +1181,21 @@
         <w:rPr>
           <w:lang w:val="en-US"/>
         </w:rPr>
-        <w:t>. Stability is determined using z/L where L is the Monin-Obukhov stability parameter</w:t>
+        <w:t xml:space="preserve">. Stability is determined using z/L where L is the </w:t>
+      </w:r>
+      <w:proofErr w:type="spellStart"/>
+      <w:r>
+        <w:rPr>
+          <w:lang w:val="en-US"/>
+        </w:rPr>
+        <w:t>Monin-Obukhov</w:t>
+      </w:r>
+      <w:proofErr w:type="spellEnd"/>
+      <w:r>
+        <w:rPr>
+          <w:lang w:val="en-US"/>
+        </w:rPr>
+        <w:t xml:space="preserve"> stability parameter</w:t>
       </w:r>
       <w:r>
         <w:rPr>
@@ -1235,7 +1291,21 @@
         <w:rPr>
           <w:lang w:val="en-US"/>
         </w:rPr>
-        <w:t>, after Sorbjan (1989)</w:t>
+        <w:t xml:space="preserve">, after </w:t>
+      </w:r>
+      <w:proofErr w:type="spellStart"/>
+      <w:r>
+        <w:rPr>
+          <w:lang w:val="en-US"/>
+        </w:rPr>
+        <w:t>Sorbjan</w:t>
+      </w:r>
+      <w:proofErr w:type="spellEnd"/>
+      <w:r>
+        <w:rPr>
+          <w:lang w:val="en-US"/>
+        </w:rPr>
+        <w:t xml:space="preserve"> (1989)</w:t>
       </w:r>
       <w:r>
         <w:rPr>
@@ -1567,12 +1637,21 @@
           <w:lang w:val="en-US"/>
         </w:rPr>
       </w:pPr>
-      <w:r>
-        <w:rPr>
-          <w:lang w:val="en-US"/>
-        </w:rPr>
-        <w:t xml:space="preserve">where </w:t>
-      </w:r>
+      <w:proofErr w:type="gramStart"/>
+      <w:r>
+        <w:rPr>
+          <w:lang w:val="en-US"/>
+        </w:rPr>
+        <w:t>where</w:t>
+      </w:r>
+      <w:proofErr w:type="gramEnd"/>
+      <w:r>
+        <w:rPr>
+          <w:lang w:val="en-US"/>
+        </w:rPr>
+        <w:t xml:space="preserve"> </w:t>
+      </w:r>
+      <w:proofErr w:type="spellStart"/>
       <w:r>
         <w:rPr>
           <w:lang w:val="en-US"/>
@@ -1583,7 +1662,14 @@
         <w:rPr>
           <w:lang w:val="en-US"/>
         </w:rPr>
-        <w:t xml:space="preserve">bars denote </w:t>
+        <w:t>bars</w:t>
+      </w:r>
+      <w:proofErr w:type="spellEnd"/>
+      <w:r>
+        <w:rPr>
+          <w:lang w:val="en-US"/>
+        </w:rPr>
+        <w:t xml:space="preserve"> denote </w:t>
       </w:r>
       <w:r>
         <w:rPr>
@@ -1636,11 +1722,19 @@
         </w:rPr>
         <w:t xml:space="preserve"> is the nonlocal CG mixing term due to l</w:t>
       </w:r>
-      <w:r>
-        <w:rPr>
-          <w:lang w:val="en-US"/>
-        </w:rPr>
-        <w:t>arge nonlocal convective eddies.</w:t>
+      <w:proofErr w:type="spellStart"/>
+      <w:r>
+        <w:rPr>
+          <w:lang w:val="en-US"/>
+        </w:rPr>
+        <w:t>arge</w:t>
+      </w:r>
+      <w:proofErr w:type="spellEnd"/>
+      <w:r>
+        <w:rPr>
+          <w:lang w:val="en-US"/>
+        </w:rPr>
+        <w:t xml:space="preserve"> nonlocal convective eddies.</w:t>
       </w:r>
     </w:p>
     <w:p>
@@ -1763,17 +1857,39 @@
           <w:lang w:val="en-US"/>
         </w:rPr>
       </w:pPr>
-      <w:r>
-        <w:rPr>
-          <w:lang w:val="en-US"/>
-        </w:rPr>
-        <w:t>which is the surface turbulent flux of the variable, over the velocity scale</w:t>
-      </w:r>
-      <w:r>
-        <w:rPr>
-          <w:lang w:val="en-US"/>
-        </w:rPr>
-        <w:t xml:space="preserve"> (ws) multiplied by BL height (h).</w:t>
+      <w:proofErr w:type="gramStart"/>
+      <w:r>
+        <w:rPr>
+          <w:lang w:val="en-US"/>
+        </w:rPr>
+        <w:t>which</w:t>
+      </w:r>
+      <w:proofErr w:type="gramEnd"/>
+      <w:r>
+        <w:rPr>
+          <w:lang w:val="en-US"/>
+        </w:rPr>
+        <w:t xml:space="preserve"> is the surface turbulent flux of the variable, over the velocity scale</w:t>
+      </w:r>
+      <w:r>
+        <w:rPr>
+          <w:lang w:val="en-US"/>
+        </w:rPr>
+        <w:t xml:space="preserve"> (</w:t>
+      </w:r>
+      <w:proofErr w:type="spellStart"/>
+      <w:r>
+        <w:rPr>
+          <w:lang w:val="en-US"/>
+        </w:rPr>
+        <w:t>ws</w:t>
+      </w:r>
+      <w:proofErr w:type="spellEnd"/>
+      <w:r>
+        <w:rPr>
+          <w:lang w:val="en-US"/>
+        </w:rPr>
+        <w:t>) multiplied by BL height (h).</w:t>
       </w:r>
     </w:p>
     <w:p>
@@ -2097,6 +2213,7 @@
           <w:lang w:val="en-US"/>
         </w:rPr>
       </w:pPr>
+      <w:proofErr w:type="gramStart"/>
       <w:r>
         <w:rPr>
           <w:lang w:val="en-US"/>
@@ -2107,7 +2224,14 @@
         <w:rPr>
           <w:lang w:val="en-US"/>
         </w:rPr>
-        <w:t>here the subscript u refers to the updraft properties and M</w:t>
+        <w:t>here</w:t>
+      </w:r>
+      <w:proofErr w:type="gramEnd"/>
+      <w:r>
+        <w:rPr>
+          <w:lang w:val="en-US"/>
+        </w:rPr>
+        <w:t xml:space="preserve"> the subscript u refers to the updraft properties and M</w:t>
       </w:r>
       <w:r>
         <w:rPr>
@@ -2194,8 +2318,13 @@
       <w:pPr>
         <w:jc w:val="both"/>
       </w:pPr>
-      <w:r>
-        <w:t xml:space="preserve">and </w:t>
+      <w:proofErr w:type="gramStart"/>
+      <w:r>
+        <w:t>and</w:t>
+      </w:r>
+      <w:proofErr w:type="gramEnd"/>
+      <w:r>
+        <w:t xml:space="preserve"> </w:t>
       </w:r>
       <w:r>
         <w:rPr>
@@ -2254,7 +2383,35 @@
         <w:rPr>
           <w:highlight w:val="yellow"/>
         </w:rPr>
-        <w:t>in Figure ? and figure ?.</w:t>
+        <w:t xml:space="preserve">in </w:t>
+      </w:r>
+      <w:proofErr w:type="gramStart"/>
+      <w:r>
+        <w:rPr>
+          <w:highlight w:val="yellow"/>
+        </w:rPr>
+        <w:t>Figure ?</w:t>
+      </w:r>
+      <w:proofErr w:type="gramEnd"/>
+      <w:r>
+        <w:rPr>
+          <w:highlight w:val="yellow"/>
+        </w:rPr>
+        <w:t xml:space="preserve"> </w:t>
+      </w:r>
+      <w:proofErr w:type="gramStart"/>
+      <w:r>
+        <w:rPr>
+          <w:highlight w:val="yellow"/>
+        </w:rPr>
+        <w:t>and</w:t>
+      </w:r>
+      <w:proofErr w:type="gramEnd"/>
+      <w:r>
+        <w:rPr>
+          <w:highlight w:val="yellow"/>
+        </w:rPr>
+        <w:t xml:space="preserve"> figure ?.</w:t>
       </w:r>
       <w:r>
         <w:t xml:space="preserve"> These figures show the comparison of the GFS single column model with a Large Eddy Simulation (LES) from SAM (the </w:t>
@@ -2301,14 +2458,24 @@
       <w:pPr>
         <w:jc w:val="both"/>
       </w:pPr>
+      <w:proofErr w:type="gramStart"/>
       <w:r>
         <w:rPr>
           <w:highlight w:val="yellow"/>
         </w:rPr>
         <w:t>Fig ?</w:t>
       </w:r>
-      <w:r>
-        <w:t xml:space="preserve"> shows the</w:t>
+      <w:proofErr w:type="gramEnd"/>
+      <w:r>
+        <w:t xml:space="preserve"> </w:t>
+      </w:r>
+      <w:proofErr w:type="gramStart"/>
+      <w:r>
+        <w:t>shows</w:t>
+      </w:r>
+      <w:proofErr w:type="gramEnd"/>
+      <w:r>
+        <w:t xml:space="preserve"> the</w:t>
       </w:r>
       <w:r>
         <w:t xml:space="preserve"> EDCG PBL scheme and one c</w:t>
@@ -2320,7 +2487,15 @@
         <w:t>This is because</w:t>
       </w:r>
       <w:r>
-        <w:t xml:space="preserve"> the SCM under estimates the heat flux in comparison to the LES</w:t>
+        <w:t xml:space="preserve"> the SCM under estimates the </w:t>
+      </w:r>
+      <w:proofErr w:type="gramStart"/>
+      <w:r>
+        <w:t>heat flux</w:t>
+      </w:r>
+      <w:proofErr w:type="gramEnd"/>
+      <w:r>
+        <w:t xml:space="preserve"> in comparison to the LES</w:t>
       </w:r>
       <w:r>
         <w:t xml:space="preserve"> </w:t>
@@ -2334,8 +2509,21 @@
       <w:r>
         <w:t xml:space="preserve">. </w:t>
       </w:r>
-      <w:r>
-        <w:t xml:space="preserve">Figure ? shows that the EDMF scheme improves results by better representing updraft fluxes.  </w:t>
+      <w:proofErr w:type="gramStart"/>
+      <w:r>
+        <w:t>Figure ?</w:t>
+      </w:r>
+      <w:proofErr w:type="gramEnd"/>
+      <w:r>
+        <w:t xml:space="preserve"> </w:t>
+      </w:r>
+      <w:proofErr w:type="gramStart"/>
+      <w:r>
+        <w:t>shows</w:t>
+      </w:r>
+      <w:proofErr w:type="gramEnd"/>
+      <w:r>
+        <w:t xml:space="preserve"> that the EDMF scheme improves results by better representing updraft fluxes.  </w:t>
       </w:r>
     </w:p>
     <w:p>
@@ -2452,27 +2640,7 @@
         <w:rPr>
           <w:lang w:val="en-US"/>
         </w:rPr>
-        <w:t xml:space="preserve">parts. </w:t>
-      </w:r>
-    </w:p>
-    <w:p>
-      <w:pPr>
-        <w:jc w:val="both"/>
-        <w:rPr>
-          <w:lang w:val="en-US"/>
-        </w:rPr>
-      </w:pPr>
-      <w:r>
-        <w:rPr>
-          <w:lang w:val="en-US"/>
-        </w:rPr>
-        <w:t>SCM results with the EDCG scheme compared with LES results after an 8-h simulation. Vertical profiles of (a) potential temperature and (b) total turbulent heat fluxes normalized by surface heat flux with the breakdown of heat flux of the EDCG schem</w:t>
-      </w:r>
-      <w:r>
-        <w:rPr>
-          <w:lang w:val="en-US"/>
-        </w:rPr>
-        <w:t>e into ED and CG contributions</w:t>
+        <w:t>parts</w:t>
       </w:r>
       <w:r>
         <w:rPr>
@@ -2483,17 +2651,26 @@
       <w:r>
         <w:t>(Han et. al., 2016)</w:t>
       </w:r>
+      <w:proofErr w:type="gramStart"/>
       <w:r>
         <w:rPr>
           <w:lang w:val="en-US"/>
         </w:rPr>
         <w:t>.</w:t>
       </w:r>
-    </w:p>
-    <w:p>
-      <w:pPr>
-        <w:jc w:val="both"/>
-      </w:pPr>
+      <w:r>
+        <w:rPr>
+          <w:lang w:val="en-US"/>
+        </w:rPr>
+        <w:t>.</w:t>
+      </w:r>
+      <w:proofErr w:type="gramEnd"/>
+      <w:r>
+        <w:rPr>
+          <w:lang w:val="en-US"/>
+        </w:rPr>
+        <w:t xml:space="preserve"> </w:t>
+      </w:r>
     </w:p>
     <w:p>
       <w:pPr>
@@ -2596,25 +2773,12 @@
         <w:rPr>
           <w:lang w:val="en-US"/>
         </w:rPr>
-        <w:t xml:space="preserve"> are shown, with fluxes broken down into the contributing ED and </w:t>
-      </w:r>
-      <w:r>
-        <w:rPr>
-          <w:lang w:val="en-US"/>
-        </w:rPr>
-        <w:t>MF</w:t>
-      </w:r>
-      <w:r>
-        <w:rPr>
-          <w:lang w:val="en-US"/>
-        </w:rPr>
-        <w:t xml:space="preserve"> parts.</w:t>
+        <w:t xml:space="preserve"> are shown, with fluxes broken down into the contributing ED and MF parts.</w:t>
       </w:r>
       <w:r>
         <w:t xml:space="preserve"> </w:t>
       </w:r>
-      <w:bookmarkStart w:id="0" w:name="_GoBack"/>
-      <w:bookmarkEnd w:id="0"/>
+      <w:proofErr w:type="gramStart"/>
       <w:r>
         <w:t>(Han et. al., 2016)</w:t>
       </w:r>
@@ -2624,6 +2788,7 @@
         </w:rPr>
         <w:t>.</w:t>
       </w:r>
+      <w:proofErr w:type="gramEnd"/>
     </w:p>
     <w:p>
       <w:pPr>
@@ -2664,21 +2829,175 @@
         <w:jc w:val="both"/>
       </w:pPr>
       <w:r>
-        <w:t>Determine overlapping dates</w:t>
-      </w:r>
-    </w:p>
-    <w:p>
-      <w:pPr>
-        <w:jc w:val="both"/>
-      </w:pPr>
-    </w:p>
-    <w:p>
-      <w:pPr>
-        <w:jc w:val="both"/>
-      </w:pPr>
-      <w:r>
-        <w:t>Interpolate soundings</w:t>
-      </w:r>
+        <w:t xml:space="preserve">The sounding and NAEFS data I downloaded was for multiple times and dates. I made sure that in my comparisons I used only the times that were available in both datasets. </w:t>
+      </w:r>
+      <w:r>
+        <w:t xml:space="preserve">This resulted in a dataset of </w:t>
+      </w:r>
+      <w:r>
+        <w:t xml:space="preserve">96 overlapping cases. </w:t>
+      </w:r>
+    </w:p>
+    <w:p>
+      <w:pPr>
+        <w:jc w:val="both"/>
+      </w:pPr>
+    </w:p>
+    <w:p>
+      <w:pPr>
+        <w:jc w:val="both"/>
+      </w:pPr>
+      <w:r>
+        <w:t>I then</w:t>
+      </w:r>
+      <w:r>
+        <w:t xml:space="preserve"> interpolate</w:t>
+      </w:r>
+      <w:r>
+        <w:t>d</w:t>
+      </w:r>
+      <w:r>
+        <w:t xml:space="preserve"> </w:t>
+      </w:r>
+      <w:r>
+        <w:t xml:space="preserve">potential temperature </w:t>
+      </w:r>
+      <w:r>
+        <w:t xml:space="preserve">observations </w:t>
+      </w:r>
+      <w:r>
+        <w:t xml:space="preserve">in the soundings </w:t>
+      </w:r>
+      <w:r>
+        <w:t>to the same pressure levels as the model data</w:t>
+      </w:r>
+      <w:r>
+        <w:t xml:space="preserve"> (</w:t>
+      </w:r>
+      <w:r>
+        <w:rPr>
+          <w:lang w:val="en-US"/>
+        </w:rPr>
+        <w:t>1000 kPa, 925 kPa and 850 kPa)</w:t>
+      </w:r>
+      <w:r>
+        <w:t xml:space="preserve">. </w:t>
+      </w:r>
+      <w:r>
+        <w:rPr>
+          <w:lang w:val="en-CA"/>
+        </w:rPr>
+        <w:t xml:space="preserve">In order to do this I </w:t>
+      </w:r>
+      <w:r>
+        <w:rPr>
+          <w:lang w:val="en-CA"/>
+        </w:rPr>
+        <w:t>use</w:t>
+      </w:r>
+      <w:r>
+        <w:rPr>
+          <w:lang w:val="en-CA"/>
+        </w:rPr>
+        <w:t xml:space="preserve"> the </w:t>
+      </w:r>
+      <w:proofErr w:type="spellStart"/>
+      <w:r>
+        <w:rPr>
+          <w:lang w:val="en-CA"/>
+        </w:rPr>
+        <w:t>SciPy</w:t>
+      </w:r>
+      <w:proofErr w:type="spellEnd"/>
+      <w:r>
+        <w:rPr>
+          <w:lang w:val="en-CA"/>
+        </w:rPr>
+        <w:t xml:space="preserve"> </w:t>
+      </w:r>
+      <w:r>
+        <w:rPr>
+          <w:lang w:val="en-CA"/>
+        </w:rPr>
+        <w:t xml:space="preserve">package </w:t>
+      </w:r>
+      <w:r>
+        <w:rPr>
+          <w:rFonts w:ascii="Courier New" w:hAnsi="Courier New" w:cs="Courier New"/>
+          <w:lang w:val="en-CA"/>
+        </w:rPr>
+        <w:t>scipy.interpolate.interp1d</w:t>
+      </w:r>
+      <w:r>
+        <w:rPr>
+          <w:lang w:val="en-CA"/>
+        </w:rPr>
+        <w:t xml:space="preserve">, which interpolates a 1-D </w:t>
+      </w:r>
+      <w:r>
+        <w:rPr>
+          <w:lang w:val="en-CA"/>
+        </w:rPr>
+        <w:t xml:space="preserve">function. </w:t>
+      </w:r>
+      <w:r>
+        <w:rPr>
+          <w:lang w:val="en-CA"/>
+        </w:rPr>
+        <w:t xml:space="preserve">Plots of the original </w:t>
+      </w:r>
+      <w:proofErr w:type="spellStart"/>
+      <w:r>
+        <w:rPr>
+          <w:lang w:val="en-CA"/>
+        </w:rPr>
+        <w:t>sondes</w:t>
+      </w:r>
+      <w:proofErr w:type="spellEnd"/>
+      <w:r>
+        <w:rPr>
+          <w:lang w:val="en-CA"/>
+        </w:rPr>
+        <w:t xml:space="preserve"> and the interpolated </w:t>
+      </w:r>
+      <w:proofErr w:type="spellStart"/>
+      <w:r>
+        <w:rPr>
+          <w:lang w:val="en-CA"/>
+        </w:rPr>
+        <w:t>sondes</w:t>
+      </w:r>
+      <w:proofErr w:type="spellEnd"/>
+      <w:r>
+        <w:rPr>
+          <w:lang w:val="en-CA"/>
+        </w:rPr>
+        <w:t xml:space="preserve"> can be seen in </w:t>
+      </w:r>
+      <w:proofErr w:type="gramStart"/>
+      <w:r>
+        <w:rPr>
+          <w:lang w:val="en-CA"/>
+        </w:rPr>
+        <w:t>fig ?</w:t>
+      </w:r>
+      <w:proofErr w:type="gramEnd"/>
+      <w:r>
+        <w:rPr>
+          <w:lang w:val="en-CA"/>
+        </w:rPr>
+        <w:t>.</w:t>
+      </w:r>
+    </w:p>
+    <w:p>
+      <w:pPr>
+        <w:jc w:val="both"/>
+      </w:pPr>
+    </w:p>
+    <w:p>
+      <w:pPr>
+        <w:jc w:val="both"/>
+      </w:pPr>
     </w:p>
     <w:p>
       <w:pPr>
@@ -2797,46 +3116,649 @@
       <w:pPr>
         <w:jc w:val="both"/>
       </w:pPr>
-      <w:r>
-        <w:t>Calculate theta in NAEFS</w:t>
-      </w:r>
-    </w:p>
-    <w:p>
-      <w:pPr>
-        <w:jc w:val="both"/>
-      </w:pPr>
-    </w:p>
-    <w:p>
-      <w:pPr>
-        <w:jc w:val="both"/>
-      </w:pPr>
-      <w:r>
-        <w:t>Calculate gradients</w:t>
-      </w:r>
-      <w:r>
-        <w:t xml:space="preserve"> (theta)</w:t>
-      </w:r>
-    </w:p>
-    <w:p>
-      <w:pPr>
-        <w:jc w:val="both"/>
-      </w:pPr>
-    </w:p>
-    <w:p>
-      <w:pPr>
-        <w:jc w:val="both"/>
-      </w:pPr>
-      <w:r>
-        <w:t>Identify stability classes</w:t>
-      </w:r>
-    </w:p>
-    <w:p>
-      <w:pPr>
-        <w:jc w:val="both"/>
-      </w:pPr>
-      <w:r>
-        <w:t>-- how did I do this?</w:t>
-      </w:r>
+    </w:p>
+    <w:p>
+      <w:pPr>
+        <w:jc w:val="both"/>
+      </w:pPr>
+      <w:r>
+        <w:t>Because potential temperature</w:t>
+      </w:r>
+      <w:r>
+        <w:rPr>
+          <w:rFonts w:ascii="Cambria" w:hAnsi="Cambria"/>
+        </w:rPr>
+        <w:t xml:space="preserve"> (θ) is not an output of NAEFS,</w:t>
+      </w:r>
+      <w:r>
+        <w:t xml:space="preserve"> I calculated </w:t>
+      </w:r>
+      <w:r>
+        <w:rPr>
+          <w:rFonts w:ascii="Cambria" w:hAnsi="Cambria"/>
+        </w:rPr>
+        <w:t>θ</w:t>
+      </w:r>
+      <w:r>
+        <w:t xml:space="preserve"> from the temperature output as follows: </w:t>
+      </w:r>
+    </w:p>
+    <w:p>
+      <w:pPr>
+        <w:jc w:val="center"/>
+      </w:pPr>
+      <w:r>
+        <w:rPr>
+          <w:noProof/>
+          <w:lang w:val="en-US"/>
+        </w:rPr>
+        <w:drawing>
+          <wp:inline distT="0" distB="0" distL="0" distR="0" wp14:anchorId="75E28018" wp14:editId="42774A9F">
+            <wp:extent cx="1282566" cy="525236"/>
+            <wp:effectExtent l="0" t="0" r="0" b="8255"/>
+            <wp:docPr id="6" name="Picture 1"/>
+            <wp:cNvGraphicFramePr>
+              <a:graphicFrameLocks xmlns:a="http://schemas.openxmlformats.org/drawingml/2006/main" noChangeAspect="1"/>
+            </wp:cNvGraphicFramePr>
+            <a:graphic xmlns:a="http://schemas.openxmlformats.org/drawingml/2006/main">
+              <a:graphicData uri="http://schemas.openxmlformats.org/drawingml/2006/picture">
+                <pic:pic xmlns:pic="http://schemas.openxmlformats.org/drawingml/2006/picture">
+                  <pic:nvPicPr>
+                    <pic:cNvPr id="0" name="Picture 1"/>
+                    <pic:cNvPicPr>
+                      <a:picLocks noChangeAspect="1" noChangeArrowheads="1"/>
+                    </pic:cNvPicPr>
+                  </pic:nvPicPr>
+                  <pic:blipFill>
+                    <a:blip r:embed="rId14">
+                      <a:extLst>
+                        <a:ext uri="{28A0092B-C50C-407E-A947-70E740481C1C}">
+                          <a14:useLocalDpi xmlns:a14="http://schemas.microsoft.com/office/drawing/2010/main" val="0"/>
+                        </a:ext>
+                      </a:extLst>
+                    </a:blip>
+                    <a:srcRect/>
+                    <a:stretch>
+                      <a:fillRect/>
+                    </a:stretch>
+                  </pic:blipFill>
+                  <pic:spPr bwMode="auto">
+                    <a:xfrm>
+                      <a:off x="0" y="0"/>
+                      <a:ext cx="1284490" cy="526024"/>
+                    </a:xfrm>
+                    <a:prstGeom prst="rect">
+                      <a:avLst/>
+                    </a:prstGeom>
+                    <a:noFill/>
+                    <a:ln>
+                      <a:noFill/>
+                    </a:ln>
+                  </pic:spPr>
+                </pic:pic>
+              </a:graphicData>
+            </a:graphic>
+          </wp:inline>
+        </w:drawing>
+      </w:r>
+      <w:r>
+        <w:t>,</w:t>
+      </w:r>
+    </w:p>
+    <w:p>
+      <w:pPr>
+        <w:jc w:val="both"/>
+      </w:pPr>
+      <w:proofErr w:type="gramStart"/>
+      <w:r>
+        <w:t>where</w:t>
+      </w:r>
+      <w:proofErr w:type="gramEnd"/>
+      <w:r>
+        <w:t xml:space="preserve"> </w:t>
+      </w:r>
+      <w:r>
+        <w:rPr>
+          <w:lang w:val="en-CA"/>
+        </w:rPr>
+        <w:t xml:space="preserve">P0 = 100 </w:t>
+      </w:r>
+      <w:proofErr w:type="spellStart"/>
+      <w:r>
+        <w:rPr>
+          <w:lang w:val="en-CA"/>
+        </w:rPr>
+        <w:t>kPa</w:t>
+      </w:r>
+      <w:proofErr w:type="spellEnd"/>
+      <w:r>
+        <w:t xml:space="preserve">, </w:t>
+      </w:r>
+      <w:r>
+        <w:rPr>
+          <w:lang w:val="en-CA"/>
+        </w:rPr>
+        <w:t xml:space="preserve">R=287.  </w:t>
+      </w:r>
+      <w:r>
+        <w:rPr>
+          <w:lang w:val="en-CA"/>
+        </w:rPr>
+        <w:t>J/kg/</w:t>
+      </w:r>
+      <w:proofErr w:type="spellStart"/>
+      <w:r>
+        <w:rPr>
+          <w:lang w:val="en-CA"/>
+        </w:rPr>
+        <w:t>K</w:t>
+      </w:r>
+      <w:proofErr w:type="spellEnd"/>
+      <w:r>
+        <w:t xml:space="preserve"> and </w:t>
+      </w:r>
+      <w:proofErr w:type="spellStart"/>
+      <w:r>
+        <w:rPr>
+          <w:lang w:val="en-CA"/>
+        </w:rPr>
+        <w:t>Cp</w:t>
+      </w:r>
+      <w:proofErr w:type="spellEnd"/>
+      <w:r>
+        <w:rPr>
+          <w:lang w:val="en-CA"/>
+        </w:rPr>
+        <w:t>=</w:t>
+      </w:r>
+      <w:proofErr w:type="gramStart"/>
+      <w:r>
+        <w:rPr>
+          <w:lang w:val="en-CA"/>
+        </w:rPr>
+        <w:t>1004</w:t>
+      </w:r>
+      <w:r>
+        <w:rPr>
+          <w:lang w:val="en-CA"/>
+        </w:rPr>
+        <w:t xml:space="preserve">  </w:t>
+      </w:r>
+      <w:r>
+        <w:rPr>
+          <w:lang w:val="en-CA"/>
+        </w:rPr>
+        <w:t>J</w:t>
+      </w:r>
+      <w:proofErr w:type="gramEnd"/>
+      <w:r>
+        <w:rPr>
+          <w:lang w:val="en-CA"/>
+        </w:rPr>
+        <w:t>/kg/K</w:t>
+      </w:r>
+      <w:r>
+        <w:rPr>
+          <w:lang w:val="en-CA"/>
+        </w:rPr>
+        <w:t>.</w:t>
+      </w:r>
+    </w:p>
+    <w:p>
+      <w:pPr>
+        <w:jc w:val="both"/>
+        <w:rPr>
+          <w:lang w:val="en-CA"/>
+        </w:rPr>
+      </w:pPr>
+    </w:p>
+    <w:p>
+      <w:pPr>
+        <w:jc w:val="both"/>
+        <w:rPr>
+          <w:lang w:val="en-CA"/>
+        </w:rPr>
+      </w:pPr>
+      <w:r>
+        <w:rPr>
+          <w:lang w:val="en-CA"/>
+        </w:rPr>
+        <w:t xml:space="preserve">I then </w:t>
+      </w:r>
+      <w:r>
+        <w:rPr>
+          <w:lang w:val="en-CA"/>
+        </w:rPr>
+        <w:t xml:space="preserve">classify the </w:t>
+      </w:r>
+      <w:r>
+        <w:rPr>
+          <w:lang w:val="en-CA"/>
+        </w:rPr>
+        <w:t>atmospheric stability of each case</w:t>
+      </w:r>
+      <w:r>
+        <w:rPr>
+          <w:lang w:val="en-CA"/>
+        </w:rPr>
+        <w:t xml:space="preserve"> as neutral, stable or unstable. The stability classes are calculated from </w:t>
+      </w:r>
+      <w:r>
+        <w:rPr>
+          <w:lang w:val="en-CA"/>
+        </w:rPr>
+        <w:t>the potential temperature profiles</w:t>
+      </w:r>
+      <w:r>
+        <w:rPr>
+          <w:lang w:val="en-CA"/>
+        </w:rPr>
+        <w:t xml:space="preserve"> </w:t>
+      </w:r>
+      <w:r>
+        <w:rPr>
+          <w:lang w:val="en-CA"/>
+        </w:rPr>
+        <w:t xml:space="preserve">by looking at the change in </w:t>
+      </w:r>
+      <w:r>
+        <w:rPr>
+          <w:rFonts w:ascii="Cambria" w:hAnsi="Cambria"/>
+        </w:rPr>
+        <w:t xml:space="preserve">θ between the bottom two layers (1000 and 925 </w:t>
+      </w:r>
+      <w:proofErr w:type="spellStart"/>
+      <w:r>
+        <w:rPr>
+          <w:rFonts w:ascii="Cambria" w:hAnsi="Cambria"/>
+        </w:rPr>
+        <w:t>kPa</w:t>
+      </w:r>
+      <w:proofErr w:type="spellEnd"/>
+      <w:r>
+        <w:rPr>
+          <w:rFonts w:ascii="Cambria" w:hAnsi="Cambria"/>
+        </w:rPr>
+        <w:t>)</w:t>
+      </w:r>
+      <w:r>
+        <w:rPr>
+          <w:lang w:val="en-CA"/>
+        </w:rPr>
+        <w:t xml:space="preserve">. </w:t>
+      </w:r>
+      <w:r>
+        <w:rPr>
+          <w:lang w:val="en-CA"/>
+        </w:rPr>
+        <w:t xml:space="preserve">For neutral stability </w:t>
+      </w:r>
+    </w:p>
+    <w:p>
+      <w:pPr>
+        <w:jc w:val="both"/>
+        <w:rPr>
+          <w:lang w:val="en-CA"/>
+        </w:rPr>
+      </w:pPr>
+      <w:r>
+        <w:rPr>
+          <w:lang w:val="en-CA"/>
+        </w:rPr>
+        <w:t xml:space="preserve">-0.02 &lt; </w:t>
+      </w:r>
+      <w:r>
+        <w:rPr>
+          <w:lang w:val="en-CA"/>
+        </w:rPr>
+        <w:t>d</w:t>
+      </w:r>
+      <w:r>
+        <w:rPr>
+          <w:rFonts w:ascii="Cambria" w:hAnsi="Cambria"/>
+        </w:rPr>
+        <w:t>θ</w:t>
+      </w:r>
+      <w:r>
+        <w:rPr>
+          <w:rFonts w:ascii="Cambria" w:hAnsi="Cambria"/>
+        </w:rPr>
+        <w:t xml:space="preserve"> &lt; 0.02, which translates to a change in potential temp of not more than </w:t>
+      </w:r>
+      <w:r>
+        <w:rPr>
+          <w:rFonts w:ascii="Cambria" w:hAnsi="Cambria"/>
+        </w:rPr>
+        <w:t>|</w:t>
+      </w:r>
+      <w:r>
+        <w:rPr>
+          <w:rFonts w:ascii="Cambria" w:hAnsi="Cambria"/>
+        </w:rPr>
+        <w:t>0.02</w:t>
+      </w:r>
+      <w:r>
+        <w:rPr>
+          <w:rFonts w:ascii="Cambria" w:hAnsi="Cambria"/>
+        </w:rPr>
+        <w:t>|</w:t>
+      </w:r>
+      <w:r>
+        <w:rPr>
+          <w:rFonts w:ascii="Cambria" w:hAnsi="Cambria"/>
+        </w:rPr>
+        <w:t xml:space="preserve"> Kelvin. For stable conditions 0.02 &lt;= </w:t>
+      </w:r>
+      <w:r>
+        <w:rPr>
+          <w:lang w:val="en-CA"/>
+        </w:rPr>
+        <w:t>d</w:t>
+      </w:r>
+      <w:r>
+        <w:rPr>
+          <w:rFonts w:ascii="Cambria" w:hAnsi="Cambria"/>
+        </w:rPr>
+        <w:t xml:space="preserve">θ, and for unstable conditions </w:t>
+      </w:r>
+      <w:r>
+        <w:rPr>
+          <w:lang w:val="en-CA"/>
+        </w:rPr>
+        <w:t>d</w:t>
+      </w:r>
+      <w:r>
+        <w:rPr>
+          <w:rFonts w:ascii="Cambria" w:hAnsi="Cambria"/>
+        </w:rPr>
+        <w:t>θ &lt;= -0.02</w:t>
+      </w:r>
+      <w:r>
+        <w:rPr>
+          <w:rFonts w:ascii="Cambria" w:hAnsi="Cambria"/>
+        </w:rPr>
+        <w:t xml:space="preserve">. </w:t>
+      </w:r>
+    </w:p>
+    <w:p>
+      <w:pPr>
+        <w:jc w:val="both"/>
+      </w:pPr>
+    </w:p>
+    <w:p>
+      <w:pPr>
+        <w:jc w:val="both"/>
+      </w:pPr>
+      <w:r>
+        <w:t xml:space="preserve">I calculate average potential temperature profiles for different stability conditions and for the different times of day and use this to look at the models ability to simulate the boundary layer. </w:t>
+      </w:r>
+    </w:p>
+    <w:p>
+      <w:pPr>
+        <w:jc w:val="both"/>
+      </w:pPr>
+    </w:p>
+    <w:p>
+      <w:pPr>
+        <w:jc w:val="both"/>
+      </w:pPr>
+      <w:r>
+        <w:t xml:space="preserve">Finally I calculate some error metrics: </w:t>
+      </w:r>
+      <w:r>
+        <w:t>mean absolute error (</w:t>
+      </w:r>
+      <w:r>
+        <w:t>MAE</w:t>
+      </w:r>
+      <w:r>
+        <w:t>)</w:t>
+      </w:r>
+      <w:proofErr w:type="gramStart"/>
+      <w:r>
+        <w:t>,</w:t>
+      </w:r>
+      <w:proofErr w:type="gramEnd"/>
+      <w:r>
+        <w:t xml:space="preserve"> </w:t>
+      </w:r>
+      <w:r>
+        <w:t>mean absolute percentage error (</w:t>
+      </w:r>
+      <w:r>
+        <w:t>MAPE</w:t>
+      </w:r>
+      <w:r>
+        <w:t>)</w:t>
+      </w:r>
+      <w:r>
+        <w:t xml:space="preserve">, </w:t>
+      </w:r>
+      <w:r>
+        <w:t>root mean square error (</w:t>
+      </w:r>
+      <w:r>
+        <w:t>RMSE</w:t>
+      </w:r>
+      <w:r>
+        <w:t>)</w:t>
+      </w:r>
+      <w:r>
+        <w:t xml:space="preserve">, and correlation. </w:t>
+      </w:r>
+    </w:p>
+    <w:p>
+      <w:pPr>
+        <w:jc w:val="both"/>
+      </w:pPr>
+    </w:p>
+    <w:p>
+      <w:pPr>
+        <w:jc w:val="both"/>
+        <w:rPr>
+          <w:b/>
+        </w:rPr>
+      </w:pPr>
+      <w:r>
+        <w:rPr>
+          <w:b/>
+        </w:rPr>
+        <w:t>Results</w:t>
+      </w:r>
+    </w:p>
+    <w:p>
+      <w:pPr>
+        <w:jc w:val="both"/>
+      </w:pPr>
+    </w:p>
+    <w:p>
+      <w:pPr>
+        <w:jc w:val="both"/>
+      </w:pPr>
+      <w:r>
+        <w:t xml:space="preserve">A bar plot of stability classes in the data is shown in </w:t>
+      </w:r>
+      <w:proofErr w:type="gramStart"/>
+      <w:r>
+        <w:t>fig ?</w:t>
+      </w:r>
+      <w:proofErr w:type="gramEnd"/>
+      <w:r>
+        <w:t xml:space="preserve">. </w:t>
+      </w:r>
+      <w:r>
+        <w:t>This shows that there in the observations t</w:t>
+      </w:r>
+      <w:r>
+        <w:t>here are 20 neutral cases and 75</w:t>
+      </w:r>
+      <w:r>
+        <w:t xml:space="preserve"> stable cases and in the model data there are 2</w:t>
+      </w:r>
+      <w:r>
+        <w:t>2</w:t>
+      </w:r>
+      <w:r>
+        <w:t xml:space="preserve"> neutral cases and 73 stable cases. </w:t>
+      </w:r>
+      <w:r>
+        <w:t xml:space="preserve">Unfortunately there were no unstable cases in the data. This is possibly due to the fact that I am using data from Cape Town’s winter season </w:t>
+      </w:r>
+      <w:r>
+        <w:t xml:space="preserve">(JJA). </w:t>
+      </w:r>
+      <w:r>
+        <w:t xml:space="preserve">The winter weather in Cape Town is often stable due to </w:t>
+      </w:r>
+      <w:proofErr w:type="gramStart"/>
+      <w:r>
+        <w:t>high pressure</w:t>
+      </w:r>
+      <w:proofErr w:type="gramEnd"/>
+      <w:r>
+        <w:t xml:space="preserve"> systems over the south-western part of the country (</w:t>
+      </w:r>
+      <w:r>
+        <w:rPr>
+          <w:lang w:val="en-CA"/>
+        </w:rPr>
+        <w:t>Preston-Whyte, R.A. and Tyson, 1988</w:t>
+      </w:r>
+      <w:r>
+        <w:t>)</w:t>
+      </w:r>
+      <w:r>
+        <w:t xml:space="preserve">. </w:t>
+      </w:r>
+    </w:p>
+    <w:p>
+      <w:pPr>
+        <w:jc w:val="both"/>
+      </w:pPr>
+    </w:p>
+    <w:p>
+      <w:pPr>
+        <w:jc w:val="both"/>
+      </w:pPr>
+      <w:r>
+        <w:t xml:space="preserve">There are 67 cases at 00z and 28 cases at 12z. The fact that the large majority of cases are at night also likely contributes to the fact that there are so many stable cases. </w:t>
+      </w:r>
+    </w:p>
+    <w:p>
+      <w:pPr>
+        <w:jc w:val="both"/>
+      </w:pPr>
+    </w:p>
+    <w:p>
+      <w:pPr>
+        <w:jc w:val="both"/>
+      </w:pPr>
+      <w:r>
+        <w:t xml:space="preserve">&gt;&gt;&gt; </w:t>
+      </w:r>
+      <w:proofErr w:type="spellStart"/>
+      <w:proofErr w:type="gramStart"/>
+      <w:r>
+        <w:t>sondes</w:t>
+      </w:r>
+      <w:proofErr w:type="gramEnd"/>
+      <w:r>
+        <w:t>_stability_vals</w:t>
+      </w:r>
+      <w:proofErr w:type="spellEnd"/>
+    </w:p>
+    <w:p>
+      <w:pPr>
+        <w:jc w:val="both"/>
+      </w:pPr>
+      <w:bookmarkStart w:id="0" w:name="_GoBack"/>
+      <w:proofErr w:type="gramStart"/>
+      <w:r>
+        <w:t>array</w:t>
+      </w:r>
+      <w:proofErr w:type="gramEnd"/>
+      <w:r>
+        <w:t>([20, 75])</w:t>
+      </w:r>
+    </w:p>
+    <w:p>
+      <w:pPr>
+        <w:jc w:val="both"/>
+      </w:pPr>
+      <w:r>
+        <w:t xml:space="preserve">&gt;&gt;&gt; </w:t>
+      </w:r>
+      <w:proofErr w:type="spellStart"/>
+      <w:proofErr w:type="gramStart"/>
+      <w:r>
+        <w:t>naefs</w:t>
+      </w:r>
+      <w:proofErr w:type="gramEnd"/>
+      <w:r>
+        <w:t>_stability_vals</w:t>
+      </w:r>
+      <w:proofErr w:type="spellEnd"/>
+      <w:r>
+        <w:t xml:space="preserve"> = </w:t>
+      </w:r>
+      <w:proofErr w:type="spellStart"/>
+      <w:r>
+        <w:t>naefs.groupby</w:t>
+      </w:r>
+      <w:proofErr w:type="spellEnd"/>
+      <w:r>
+        <w:t>('COMP_DATE').first().</w:t>
+      </w:r>
+      <w:proofErr w:type="spellStart"/>
+      <w:r>
+        <w:t>groupby</w:t>
+      </w:r>
+      <w:proofErr w:type="spellEnd"/>
+      <w:r>
+        <w:t>('STABILITY').count()['TOD'].values</w:t>
+      </w:r>
+    </w:p>
+    <w:p>
+      <w:pPr>
+        <w:jc w:val="both"/>
+      </w:pPr>
+      <w:r>
+        <w:t xml:space="preserve">&gt;&gt;&gt; </w:t>
+      </w:r>
+      <w:proofErr w:type="spellStart"/>
+      <w:proofErr w:type="gramStart"/>
+      <w:r>
+        <w:t>naefs</w:t>
+      </w:r>
+      <w:proofErr w:type="gramEnd"/>
+      <w:r>
+        <w:t>_stability_vals</w:t>
+      </w:r>
+      <w:proofErr w:type="spellEnd"/>
+    </w:p>
+    <w:p>
+      <w:pPr>
+        <w:jc w:val="both"/>
+      </w:pPr>
+      <w:proofErr w:type="gramStart"/>
+      <w:r>
+        <w:t>array</w:t>
+      </w:r>
+      <w:proofErr w:type="gramEnd"/>
+      <w:r>
+        <w:t>([22, 73])</w:t>
+      </w:r>
+    </w:p>
+    <w:bookmarkEnd w:id="0"/>
+    <w:p>
+      <w:pPr>
+        <w:jc w:val="both"/>
+      </w:pPr>
+    </w:p>
+    <w:p>
+      <w:pPr>
+        <w:jc w:val="both"/>
+      </w:pPr>
     </w:p>
     <w:p>
       <w:pPr>
@@ -2865,7 +3787,7 @@
                     </pic:cNvPicPr>
                   </pic:nvPicPr>
                   <pic:blipFill>
-                    <a:blip r:embed="rId14">
+                    <a:blip r:embed="rId15">
                       <a:extLst>
                         <a:ext uri="{28A0092B-C50C-407E-A947-70E740481C1C}">
                           <a14:useLocalDpi xmlns:a14="http://schemas.microsoft.com/office/drawing/2010/main" val="0"/>
@@ -2902,6 +3824,65 @@
         <w:jc w:val="both"/>
       </w:pPr>
       <w:r>
+        <w:rPr>
+          <w:noProof/>
+          <w:lang w:val="en-US"/>
+        </w:rPr>
+        <w:drawing>
+          <wp:inline distT="0" distB="0" distL="0" distR="0" wp14:anchorId="117B1BA7" wp14:editId="4A0E7786">
+            <wp:extent cx="3314700" cy="1988134"/>
+            <wp:effectExtent l="0" t="0" r="0" b="0"/>
+            <wp:docPr id="8" name="Picture 2"/>
+            <wp:cNvGraphicFramePr>
+              <a:graphicFrameLocks xmlns:a="http://schemas.openxmlformats.org/drawingml/2006/main" noChangeAspect="1"/>
+            </wp:cNvGraphicFramePr>
+            <a:graphic xmlns:a="http://schemas.openxmlformats.org/drawingml/2006/main">
+              <a:graphicData uri="http://schemas.openxmlformats.org/drawingml/2006/picture">
+                <pic:pic xmlns:pic="http://schemas.openxmlformats.org/drawingml/2006/picture">
+                  <pic:nvPicPr>
+                    <pic:cNvPr id="0" name="Picture 2"/>
+                    <pic:cNvPicPr>
+                      <a:picLocks noChangeAspect="1" noChangeArrowheads="1"/>
+                    </pic:cNvPicPr>
+                  </pic:nvPicPr>
+                  <pic:blipFill>
+                    <a:blip r:embed="rId16">
+                      <a:extLst>
+                        <a:ext uri="{28A0092B-C50C-407E-A947-70E740481C1C}">
+                          <a14:useLocalDpi xmlns:a14="http://schemas.microsoft.com/office/drawing/2010/main" val="0"/>
+                        </a:ext>
+                      </a:extLst>
+                    </a:blip>
+                    <a:srcRect/>
+                    <a:stretch>
+                      <a:fillRect/>
+                    </a:stretch>
+                  </pic:blipFill>
+                  <pic:spPr bwMode="auto">
+                    <a:xfrm>
+                      <a:off x="0" y="0"/>
+                      <a:ext cx="3315215" cy="1988443"/>
+                    </a:xfrm>
+                    <a:prstGeom prst="rect">
+                      <a:avLst/>
+                    </a:prstGeom>
+                    <a:noFill/>
+                    <a:ln>
+                      <a:noFill/>
+                    </a:ln>
+                  </pic:spPr>
+                </pic:pic>
+              </a:graphicData>
+            </a:graphic>
+          </wp:inline>
+        </w:drawing>
+      </w:r>
+    </w:p>
+    <w:p>
+      <w:pPr>
+        <w:jc w:val="both"/>
+      </w:pPr>
+      <w:r>
         <w:t>Compare data across stability classes</w:t>
       </w:r>
     </w:p>
@@ -2937,12 +3918,14 @@
           <w:b/>
         </w:rPr>
       </w:pPr>
-      <w:r>
+    </w:p>
+    <w:p>
+      <w:pPr>
+        <w:jc w:val="both"/>
         <w:rPr>
           <w:b/>
         </w:rPr>
-        <w:t>Results</w:t>
-      </w:r>
+      </w:pPr>
     </w:p>
     <w:p>
       <w:pPr>
@@ -2951,25 +3934,11 @@
           <w:b/>
         </w:rPr>
       </w:pPr>
-    </w:p>
-    <w:p>
-      <w:pPr>
-        <w:jc w:val="both"/>
+      <w:r>
         <w:rPr>
           <w:b/>
-        </w:rPr>
-      </w:pPr>
-    </w:p>
-    <w:p>
-      <w:pPr>
-        <w:jc w:val="both"/>
-        <w:rPr>
-          <w:b/>
-        </w:rPr>
-      </w:pPr>
-      <w:r>
-        <w:rPr>
-          <w:b/>
+          <w:noProof/>
+          <w:lang w:val="en-US"/>
         </w:rPr>
         <w:drawing>
           <wp:inline distT="0" distB="0" distL="0" distR="0" wp14:anchorId="37944AE0" wp14:editId="4F093C0F">
@@ -2989,7 +3958,7 @@
                     </pic:cNvPicPr>
                   </pic:nvPicPr>
                   <pic:blipFill>
-                    <a:blip r:embed="rId15">
+                    <a:blip r:embed="rId17">
                       <a:extLst>
                         <a:ext uri="{28A0092B-C50C-407E-A947-70E740481C1C}">
                           <a14:useLocalDpi xmlns:a14="http://schemas.microsoft.com/office/drawing/2010/main" val="0"/>
@@ -3026,6 +3995,10 @@
         <w:jc w:val="both"/>
       </w:pPr>
       <w:r>
+        <w:rPr>
+          <w:noProof/>
+          <w:lang w:val="en-US"/>
+        </w:rPr>
         <w:drawing>
           <wp:inline distT="0" distB="0" distL="0" distR="0" wp14:anchorId="52DE67AB" wp14:editId="379C9303">
             <wp:extent cx="5727700" cy="1908810"/>
@@ -3044,7 +4017,7 @@
                     </pic:cNvPicPr>
                   </pic:nvPicPr>
                   <pic:blipFill>
-                    <a:blip r:embed="rId16">
+                    <a:blip r:embed="rId18">
                       <a:extLst>
                         <a:ext uri="{28A0092B-C50C-407E-A947-70E740481C1C}">
                           <a14:useLocalDpi xmlns:a14="http://schemas.microsoft.com/office/drawing/2010/main" val="0"/>
@@ -3108,7 +4081,7 @@
                     </pic:cNvPicPr>
                   </pic:nvPicPr>
                   <pic:blipFill>
-                    <a:blip r:embed="rId17">
+                    <a:blip r:embed="rId19">
                       <a:extLst>
                         <a:ext uri="{28A0092B-C50C-407E-A947-70E740481C1C}">
                           <a14:useLocalDpi xmlns:a14="http://schemas.microsoft.com/office/drawing/2010/main" val="0"/>
@@ -3172,7 +4145,7 @@
                     </pic:cNvPicPr>
                   </pic:nvPicPr>
                   <pic:blipFill>
-                    <a:blip r:embed="rId18">
+                    <a:blip r:embed="rId20">
                       <a:extLst>
                         <a:ext uri="{28A0092B-C50C-407E-A947-70E740481C1C}">
                           <a14:useLocalDpi xmlns:a14="http://schemas.microsoft.com/office/drawing/2010/main" val="0"/>
@@ -3577,8 +4550,22 @@
                 <w:szCs w:val="28"/>
                 <w:lang w:val="en-CA"/>
               </w:rPr>
-              <w:t>1000 kPa</w:t>
+              <w:t xml:space="preserve">1000 </w:t>
             </w:r>
+            <w:proofErr w:type="spellStart"/>
+            <w:r>
+              <w:rPr>
+                <w:rFonts w:ascii="Calibri" w:eastAsia="Times New Roman" w:hAnsi="Calibri" w:cs="Times New Roman"/>
+                <w:b/>
+                <w:bCs/>
+                <w:color w:val="000000"/>
+                <w:sz w:val="28"/>
+                <w:szCs w:val="28"/>
+                <w:lang w:val="en-CA"/>
+              </w:rPr>
+              <w:t>kPa</w:t>
+            </w:r>
+            <w:proofErr w:type="spellEnd"/>
           </w:p>
         </w:tc>
         <w:tc>
@@ -3730,8 +4717,22 @@
                 <w:szCs w:val="28"/>
                 <w:lang w:val="en-CA"/>
               </w:rPr>
-              <w:t>925 kPa</w:t>
+              <w:t xml:space="preserve">925 </w:t>
             </w:r>
+            <w:proofErr w:type="spellStart"/>
+            <w:r>
+              <w:rPr>
+                <w:rFonts w:ascii="Calibri" w:eastAsia="Times New Roman" w:hAnsi="Calibri" w:cs="Times New Roman"/>
+                <w:b/>
+                <w:bCs/>
+                <w:color w:val="000000"/>
+                <w:sz w:val="28"/>
+                <w:szCs w:val="28"/>
+                <w:lang w:val="en-CA"/>
+              </w:rPr>
+              <w:t>kPa</w:t>
+            </w:r>
+            <w:proofErr w:type="spellEnd"/>
           </w:p>
         </w:tc>
         <w:tc>
@@ -3883,8 +4884,22 @@
                 <w:szCs w:val="28"/>
                 <w:lang w:val="en-CA"/>
               </w:rPr>
-              <w:t>850 kPa</w:t>
+              <w:t xml:space="preserve">850 </w:t>
             </w:r>
+            <w:proofErr w:type="spellStart"/>
+            <w:r>
+              <w:rPr>
+                <w:rFonts w:ascii="Calibri" w:eastAsia="Times New Roman" w:hAnsi="Calibri" w:cs="Times New Roman"/>
+                <w:b/>
+                <w:bCs/>
+                <w:color w:val="000000"/>
+                <w:sz w:val="28"/>
+                <w:szCs w:val="28"/>
+                <w:lang w:val="en-CA"/>
+              </w:rPr>
+              <w:t>kPa</w:t>
+            </w:r>
+            <w:proofErr w:type="spellEnd"/>
           </w:p>
         </w:tc>
         <w:tc>
@@ -4104,7 +5119,39 @@
         <w:ind w:left="480" w:hanging="480"/>
       </w:pPr>
       <w:r>
-        <w:t xml:space="preserve">Han, J., Witek, M. L., Teixeira, J., Sun, R., Pan, H.-L., Fletcher, J. K., &amp; Bretherton, C. S. (2016). Implementation in the NCEP GFS of a Hybrid Eddy-Diffusivity Mass-Flux (EDMF) Boundary Layer Parameterization with Dissipative Heating and Modified Stable Boundary Layer Mixing. </w:t>
+        <w:t xml:space="preserve">Han, J., </w:t>
+      </w:r>
+      <w:proofErr w:type="spellStart"/>
+      <w:r>
+        <w:t>Witek</w:t>
+      </w:r>
+      <w:proofErr w:type="spellEnd"/>
+      <w:r>
+        <w:t>, M. L., Teixeira, J., Sun, R., Pan, H</w:t>
+      </w:r>
+      <w:proofErr w:type="gramStart"/>
+      <w:r>
+        <w:t>.-</w:t>
+      </w:r>
+      <w:proofErr w:type="gramEnd"/>
+      <w:r>
+        <w:t xml:space="preserve">L., Fletcher, J. K., &amp; </w:t>
+      </w:r>
+      <w:proofErr w:type="spellStart"/>
+      <w:r>
+        <w:t>Bretherton</w:t>
+      </w:r>
+      <w:proofErr w:type="spellEnd"/>
+      <w:r>
+        <w:t xml:space="preserve">, C. S. (2016). </w:t>
+      </w:r>
+      <w:proofErr w:type="gramStart"/>
+      <w:r>
+        <w:t>Implementation in the NCEP GFS of a Hybrid Eddy-Diffusivity Mass-Flux (EDMF) Boundary Layer Parameterization with Dissipative Heating and Modified Stable Boundary Layer Mixing.</w:t>
+      </w:r>
+      <w:proofErr w:type="gramEnd"/>
+      <w:r>
+        <w:t xml:space="preserve"> </w:t>
       </w:r>
       <w:r>
         <w:rPr>
@@ -4126,7 +5173,7 @@
       <w:r>
         <w:t xml:space="preserve">(1), 341–352. </w:t>
       </w:r>
-      <w:hyperlink r:id="rId19" w:history="1">
+      <w:hyperlink r:id="rId21" w:history="1">
         <w:r>
           <w:rPr>
             <w:rStyle w:val="Hyperlink"/>
@@ -4140,8 +5187,37 @@
         <w:pStyle w:val="NormalWeb"/>
         <w:ind w:left="480" w:hanging="480"/>
       </w:pPr>
-      <w:r>
-        <w:t>Coniglio, M. C., Correia, J., &amp; Marsh, P. T. (n.d.). Verification of Convection-Allowing WRF Model Forecasts of the Planetary Boundary Layer Using Sounding Observations. https://doi.org/10.1175/WAF-D-12-00103.1</w:t>
+      <w:proofErr w:type="gramStart"/>
+      <w:r>
+        <w:t xml:space="preserve">Coniglio, M. C., </w:t>
+      </w:r>
+      <w:proofErr w:type="spellStart"/>
+      <w:r>
+        <w:t>Correia</w:t>
+      </w:r>
+      <w:proofErr w:type="spellEnd"/>
+      <w:r>
+        <w:t>, J., &amp; Marsh, P. T. (</w:t>
+      </w:r>
+      <w:proofErr w:type="spellStart"/>
+      <w:r>
+        <w:t>n.d.</w:t>
+      </w:r>
+      <w:proofErr w:type="spellEnd"/>
+      <w:r>
+        <w:t>).</w:t>
+      </w:r>
+      <w:proofErr w:type="gramEnd"/>
+      <w:r>
+        <w:t xml:space="preserve"> </w:t>
+      </w:r>
+      <w:proofErr w:type="gramStart"/>
+      <w:r>
+        <w:t>Verification of Convection-Allowing WRF Model Forecasts of the Planetary Boundary Layer Using Sounding Observations.</w:t>
+      </w:r>
+      <w:proofErr w:type="gramEnd"/>
+      <w:r>
+        <w:t xml:space="preserve"> https://doi.org/10.1175/WAF-D-12-00103.1</w:t>
       </w:r>
     </w:p>
     <w:p>
@@ -4149,8 +5225,17 @@
         <w:pStyle w:val="NormalWeb"/>
         <w:ind w:left="480" w:hanging="480"/>
       </w:pPr>
-      <w:r>
-        <w:t xml:space="preserve">Environment and Climate Change Canada. (2019). </w:t>
+      <w:proofErr w:type="gramStart"/>
+      <w:r>
+        <w:t>Environment and Climate Change Canada.</w:t>
+      </w:r>
+      <w:proofErr w:type="gramEnd"/>
+      <w:r>
+        <w:t xml:space="preserve"> (2019)</w:t>
+      </w:r>
+      <w:proofErr w:type="gramStart"/>
+      <w:r>
+        <w:t xml:space="preserve">. </w:t>
       </w:r>
       <w:r>
         <w:rPr>
@@ -4160,8 +5245,39 @@
         <w:t>The Global Ensemble Prediction System (GEPS) version 6.0.0 of the Meteorological Service (MSC) of Canada</w:t>
       </w:r>
       <w:r>
-        <w:t>. Retrieved from http://collaboration.cmc.ec.gc.ca/cmc/cmoi/product_guide/docs/lib/technote_geps-600_20190703_e.pdfhttp://collaboration.cmc.ec.gc.ca/cmc/cmoi/product_guide/docs/changes_e.htmlhttp://collaboration.cmc.ec.gc.ca/cmc/CMOI/product_guide/docs/</w:t>
-      </w:r>
+        <w:t>.</w:t>
+      </w:r>
+      <w:proofErr w:type="gramEnd"/>
+      <w:r>
+        <w:t xml:space="preserve"> Retrieved from http://collaboration.cmc.ec.gc.ca/cmc/cmoi/product_guide/docs/lib/technote_geps-600_20190703_e.pdfhttp://collaboration.cmc.ec.gc.ca/cmc/cmoi/product_guide/docs/changes_e.htmlhttp://collaboration.cmc.ec.gc.ca/cmc/CMOI/product_guide/docs/</w:t>
+      </w:r>
+    </w:p>
+    <w:p>
+      <w:pPr>
+        <w:pStyle w:val="NormalWeb"/>
+        <w:ind w:left="480" w:hanging="480"/>
+      </w:pPr>
+      <w:proofErr w:type="gramStart"/>
+      <w:r>
+        <w:t>Preston-Whyte, R.A. and Tyson, P.D., 1988.</w:t>
+      </w:r>
+      <w:proofErr w:type="gramEnd"/>
+      <w:r>
+        <w:t xml:space="preserve"> </w:t>
+      </w:r>
+      <w:proofErr w:type="gramStart"/>
+      <w:r>
+        <w:t>Atmosphere and weather of southern Africa.</w:t>
+      </w:r>
+      <w:proofErr w:type="gramEnd"/>
+      <w:r>
+        <w:br/>
+      </w:r>
+      <w:proofErr w:type="gramStart"/>
+      <w:r>
+        <w:t>Oxford University Press.</w:t>
+      </w:r>
+      <w:proofErr w:type="gramEnd"/>
     </w:p>
     <w:p>
       <w:pPr>

</xml_diff>